<commit_message>
Version para revisar antes de presentar de la memoria
</commit_message>
<xml_diff>
--- a/Presentacion final/Kedadas.docx
+++ b/Presentacion final/Kedadas.docx
@@ -1,11 +1,13 @@
 
 <file path=word/document.xml><?xml version="1.0" encoding="utf-8"?>
-<w:document xmlns:wpc="http://schemas.microsoft.com/office/word/2010/wordprocessingCanvas" xmlns:cx="http://schemas.microsoft.com/office/drawing/2014/chartex" xmlns:cx1="http://schemas.microsoft.com/office/drawing/2015/9/8/chartex" xmlns:cx2="http://schemas.microsoft.com/office/drawing/2015/10/21/chartex" xmlns:cx3="http://schemas.microsoft.com/office/drawing/2016/5/9/chartex" xmlns:cx4="http://schemas.microsoft.com/office/drawing/2016/5/10/chartex" xmlns:cx5="http://schemas.microsoft.com/office/drawing/2016/5/11/chartex" xmlns:cx6="http://schemas.microsoft.com/office/drawing/2016/5/12/chartex" xmlns:cx7="http://schemas.microsoft.com/office/drawing/2016/5/13/chartex" xmlns:cx8="http://schemas.microsoft.com/office/drawing/2016/5/14/chartex" xmlns:mc="http://schemas.openxmlformats.org/markup-compatibility/2006" xmlns:o="urn:schemas-microsoft-com:office:office" xmlns:r="http://schemas.openxmlformats.org/officeDocument/2006/relationships" xmlns:m="http://schemas.openxmlformats.org/officeDocument/2006/math" xmlns:v="urn:schemas-microsoft-com:vml" xmlns:wp14="http://schemas.microsoft.com/office/word/2010/wordprocessingDrawing" xmlns:wp="http://schemas.openxmlformats.org/drawingml/2006/wordprocessingDrawing" xmlns:w10="urn:schemas-microsoft-com:office:word" xmlns:w="http://schemas.openxmlformats.org/wordprocessingml/2006/main" xmlns:w14="http://schemas.microsoft.com/office/word/2010/wordml" xmlns:w15="http://schemas.microsoft.com/office/word/2012/wordml" xmlns:w16se="http://schemas.microsoft.com/office/word/2015/wordml/symex" xmlns:wpg="http://schemas.microsoft.com/office/word/2010/wordprocessingGroup" xmlns:wpi="http://schemas.microsoft.com/office/word/2010/wordprocessingInk" xmlns:wne="http://schemas.microsoft.com/office/word/2006/wordml" xmlns:wps="http://schemas.microsoft.com/office/word/2010/wordprocessingShape" mc:Ignorable="w14 w15 w16se wp14">
+<w:document xmlns:wpc="http://schemas.microsoft.com/office/word/2010/wordprocessingCanvas" xmlns:cx="http://schemas.microsoft.com/office/drawing/2014/chartex" xmlns:mc="http://schemas.openxmlformats.org/markup-compatibility/2006" xmlns:o="urn:schemas-microsoft-com:office:office" xmlns:r="http://schemas.openxmlformats.org/officeDocument/2006/relationships" xmlns:m="http://schemas.openxmlformats.org/officeDocument/2006/math" xmlns:v="urn:schemas-microsoft-com:vml" xmlns:wp14="http://schemas.microsoft.com/office/word/2010/wordprocessingDrawing" xmlns:wp="http://schemas.openxmlformats.org/drawingml/2006/wordprocessingDrawing" xmlns:w10="urn:schemas-microsoft-com:office:word" xmlns:w="http://schemas.openxmlformats.org/wordprocessingml/2006/main" xmlns:w14="http://schemas.microsoft.com/office/word/2010/wordml" xmlns:w15="http://schemas.microsoft.com/office/word/2012/wordml" xmlns:w16se="http://schemas.microsoft.com/office/word/2015/wordml/symex" xmlns:wpg="http://schemas.microsoft.com/office/word/2010/wordprocessingGroup" xmlns:wpi="http://schemas.microsoft.com/office/word/2010/wordprocessingInk" xmlns:wne="http://schemas.microsoft.com/office/word/2006/wordml" xmlns:wps="http://schemas.microsoft.com/office/word/2010/wordprocessingShape" mc:Ignorable="w14 w15 w16se wp14">
   <w:body>
     <w:sdt>
       <w:sdtPr>
         <w:rPr>
+          <w:rFonts w:eastAsiaTheme="minorHAnsi"/>
           <w:color w:val="4472C4" w:themeColor="accent1"/>
+          <w:lang w:eastAsia="en-US"/>
         </w:rPr>
         <w:id w:val="1598297849"/>
         <w:docPartObj>
@@ -15,9 +17,7 @@
       </w:sdtPr>
       <w:sdtEndPr>
         <w:rPr>
-          <w:rFonts w:eastAsiaTheme="minorHAnsi"/>
           <w:color w:val="auto"/>
-          <w:lang w:eastAsia="en-US"/>
         </w:rPr>
       </w:sdtEndPr>
       <w:sdtContent>
@@ -51,7 +51,7 @@
                         <pic:cNvPicPr/>
                       </pic:nvPicPr>
                       <pic:blipFill>
-                        <a:blip r:embed="rId7" cstate="print">
+                        <a:blip r:embed="rId9" cstate="print">
                           <a:duotone>
                             <a:schemeClr val="accent1">
                               <a:shade val="45000"/>
@@ -160,6 +160,7 @@
             <w:dataBinding w:prefixMappings="xmlns:ns0='http://purl.org/dc/elements/1.1/' xmlns:ns1='http://schemas.openxmlformats.org/package/2006/metadata/core-properties' " w:xpath="/ns1:coreProperties[1]/ns0:subject[1]" w:storeItemID="{6C3C8BC8-F283-45AE-878A-BAB7291924A1}"/>
             <w:text/>
           </w:sdtPr>
+          <w:sdtEndPr/>
           <w:sdtContent>
             <w:p>
               <w:pPr>
@@ -274,6 +275,7 @@
                                     <w:dataBinding w:prefixMappings="xmlns:ns0='http://schemas.microsoft.com/office/2006/coverPageProps' " w:xpath="/ns0:CoverPageProperties[1]/ns0:CompanyAddress[1]" w:storeItemID="{55AF091B-3C7A-41E3-B477-F2FDAA23CFDA}"/>
                                     <w:text/>
                                   </w:sdtPr>
+                                  <w:sdtEndPr/>
                                   <w:sdtContent>
                                     <w:r>
                                       <w:rPr>
@@ -362,6 +364,7 @@
                               <w:dataBinding w:prefixMappings="xmlns:ns0='http://schemas.microsoft.com/office/2006/coverPageProps' " w:xpath="/ns0:CoverPageProperties[1]/ns0:CompanyAddress[1]" w:storeItemID="{55AF091B-3C7A-41E3-B477-F2FDAA23CFDA}"/>
                               <w:text/>
                             </w:sdtPr>
+                            <w:sdtEndPr/>
                             <w:sdtContent>
                               <w:r>
                                 <w:rPr>
@@ -431,7 +434,7 @@
                         <pic:cNvPicPr/>
                       </pic:nvPicPr>
                       <pic:blipFill>
-                        <a:blip r:embed="rId8" cstate="print">
+                        <a:blip r:embed="rId10" cstate="print">
                           <a:duotone>
                             <a:schemeClr val="accent1">
                               <a:shade val="45000"/>
@@ -483,6 +486,13 @@
     </w:sdt>
     <w:sdt>
       <w:sdtPr>
+        <w:rPr>
+          <w:rFonts w:asciiTheme="minorHAnsi" w:eastAsiaTheme="minorHAnsi" w:hAnsiTheme="minorHAnsi" w:cstheme="minorBidi"/>
+          <w:color w:val="auto"/>
+          <w:sz w:val="22"/>
+          <w:szCs w:val="22"/>
+          <w:lang w:eastAsia="en-US"/>
+        </w:rPr>
         <w:id w:val="-2133845985"/>
         <w:docPartObj>
           <w:docPartGallery w:val="Table of Contents"/>
@@ -491,13 +501,8 @@
       </w:sdtPr>
       <w:sdtEndPr>
         <w:rPr>
-          <w:rFonts w:asciiTheme="minorHAnsi" w:eastAsiaTheme="minorHAnsi" w:hAnsiTheme="minorHAnsi" w:cstheme="minorBidi"/>
           <w:b/>
           <w:bCs/>
-          <w:color w:val="auto"/>
-          <w:sz w:val="22"/>
-          <w:szCs w:val="22"/>
-          <w:lang w:eastAsia="en-US"/>
         </w:rPr>
       </w:sdtEndPr>
       <w:sdtContent>
@@ -516,7 +521,9 @@
               <w:tab w:val="right" w:leader="dot" w:pos="8494"/>
             </w:tabs>
             <w:rPr>
+              <w:rFonts w:eastAsiaTheme="minorEastAsia"/>
               <w:noProof/>
+              <w:lang w:eastAsia="es-ES"/>
             </w:rPr>
           </w:pPr>
           <w:r>
@@ -528,7 +535,7 @@
           <w:r>
             <w:fldChar w:fldCharType="separate"/>
           </w:r>
-          <w:hyperlink w:anchor="_Toc483323192" w:history="1">
+          <w:hyperlink w:anchor="_Toc483327436" w:history="1">
             <w:r>
               <w:rPr>
                 <w:rStyle w:val="Hipervnculo"/>
@@ -555,7 +562,7 @@
                 <w:noProof/>
                 <w:webHidden/>
               </w:rPr>
-              <w:instrText xml:space="preserve"> PAGEREF _Toc483323192 \h </w:instrText>
+              <w:instrText xml:space="preserve"> PAGEREF _Toc483327436 \h </w:instrText>
             </w:r>
             <w:r>
               <w:rPr>
@@ -575,7 +582,7 @@
                 <w:noProof/>
                 <w:webHidden/>
               </w:rPr>
-              <w:t>1</w:t>
+              <w:t>2</w:t>
             </w:r>
             <w:r>
               <w:rPr>
@@ -593,10 +600,12 @@
               <w:tab w:val="right" w:leader="dot" w:pos="8494"/>
             </w:tabs>
             <w:rPr>
+              <w:rFonts w:eastAsiaTheme="minorEastAsia"/>
               <w:noProof/>
+              <w:lang w:eastAsia="es-ES"/>
             </w:rPr>
           </w:pPr>
-          <w:hyperlink w:anchor="_Toc483323193" w:history="1">
+          <w:hyperlink w:anchor="_Toc483327437" w:history="1">
             <w:r>
               <w:rPr>
                 <w:rStyle w:val="Hipervnculo"/>
@@ -623,7 +632,7 @@
                 <w:noProof/>
                 <w:webHidden/>
               </w:rPr>
-              <w:instrText xml:space="preserve"> PAGEREF _Toc483323193 \h </w:instrText>
+              <w:instrText xml:space="preserve"> PAGEREF _Toc483327437 \h </w:instrText>
             </w:r>
             <w:r>
               <w:rPr>
@@ -643,7 +652,7 @@
                 <w:noProof/>
                 <w:webHidden/>
               </w:rPr>
-              <w:t>1</w:t>
+              <w:t>2</w:t>
             </w:r>
             <w:r>
               <w:rPr>
@@ -661,10 +670,12 @@
               <w:tab w:val="right" w:leader="dot" w:pos="8494"/>
             </w:tabs>
             <w:rPr>
+              <w:rFonts w:eastAsiaTheme="minorEastAsia"/>
               <w:noProof/>
+              <w:lang w:eastAsia="es-ES"/>
             </w:rPr>
           </w:pPr>
-          <w:hyperlink w:anchor="_Toc483323194" w:history="1">
+          <w:hyperlink w:anchor="_Toc483327438" w:history="1">
             <w:r>
               <w:rPr>
                 <w:rStyle w:val="Hipervnculo"/>
@@ -691,7 +702,7 @@
                 <w:noProof/>
                 <w:webHidden/>
               </w:rPr>
-              <w:instrText xml:space="preserve"> PAGEREF _Toc483323194 \h </w:instrText>
+              <w:instrText xml:space="preserve"> PAGEREF _Toc483327438 \h </w:instrText>
             </w:r>
             <w:r>
               <w:rPr>
@@ -711,7 +722,7 @@
                 <w:noProof/>
                 <w:webHidden/>
               </w:rPr>
-              <w:t>1</w:t>
+              <w:t>2</w:t>
             </w:r>
             <w:r>
               <w:rPr>
@@ -729,10 +740,12 @@
               <w:tab w:val="right" w:leader="dot" w:pos="8494"/>
             </w:tabs>
             <w:rPr>
+              <w:rFonts w:eastAsiaTheme="minorEastAsia"/>
               <w:noProof/>
+              <w:lang w:eastAsia="es-ES"/>
             </w:rPr>
           </w:pPr>
-          <w:hyperlink w:anchor="_Toc483323195" w:history="1">
+          <w:hyperlink w:anchor="_Toc483327439" w:history="1">
             <w:r>
               <w:rPr>
                 <w:rStyle w:val="Hipervnculo"/>
@@ -759,7 +772,7 @@
                 <w:noProof/>
                 <w:webHidden/>
               </w:rPr>
-              <w:instrText xml:space="preserve"> PAGEREF _Toc483323195 \h </w:instrText>
+              <w:instrText xml:space="preserve"> PAGEREF _Toc483327439 \h </w:instrText>
             </w:r>
             <w:r>
               <w:rPr>
@@ -779,7 +792,7 @@
                 <w:noProof/>
                 <w:webHidden/>
               </w:rPr>
-              <w:t>1</w:t>
+              <w:t>2</w:t>
             </w:r>
             <w:r>
               <w:rPr>
@@ -797,10 +810,12 @@
               <w:tab w:val="right" w:leader="dot" w:pos="8494"/>
             </w:tabs>
             <w:rPr>
+              <w:rFonts w:eastAsiaTheme="minorEastAsia"/>
               <w:noProof/>
+              <w:lang w:eastAsia="es-ES"/>
             </w:rPr>
           </w:pPr>
-          <w:hyperlink w:anchor="_Toc483323196" w:history="1">
+          <w:hyperlink w:anchor="_Toc483327440" w:history="1">
             <w:r>
               <w:rPr>
                 <w:rStyle w:val="Hipervnculo"/>
@@ -827,7 +842,7 @@
                 <w:noProof/>
                 <w:webHidden/>
               </w:rPr>
-              <w:instrText xml:space="preserve"> PAGEREF _Toc483323196 \h </w:instrText>
+              <w:instrText xml:space="preserve"> PAGEREF _Toc483327440 \h </w:instrText>
             </w:r>
             <w:r>
               <w:rPr>
@@ -847,7 +862,7 @@
                 <w:noProof/>
                 <w:webHidden/>
               </w:rPr>
-              <w:t>1</w:t>
+              <w:t>2</w:t>
             </w:r>
             <w:r>
               <w:rPr>
@@ -865,10 +880,12 @@
               <w:tab w:val="right" w:leader="dot" w:pos="8494"/>
             </w:tabs>
             <w:rPr>
+              <w:rFonts w:eastAsiaTheme="minorEastAsia"/>
               <w:noProof/>
+              <w:lang w:eastAsia="es-ES"/>
             </w:rPr>
           </w:pPr>
-          <w:hyperlink w:anchor="_Toc483323197" w:history="1">
+          <w:hyperlink w:anchor="_Toc483327441" w:history="1">
             <w:r>
               <w:rPr>
                 <w:rStyle w:val="Hipervnculo"/>
@@ -895,7 +912,7 @@
                 <w:noProof/>
                 <w:webHidden/>
               </w:rPr>
-              <w:instrText xml:space="preserve"> PAGEREF _Toc483323197 \h </w:instrText>
+              <w:instrText xml:space="preserve"> PAGEREF _Toc483327441 \h </w:instrText>
             </w:r>
             <w:r>
               <w:rPr>
@@ -915,7 +932,287 @@
                 <w:noProof/>
                 <w:webHidden/>
               </w:rPr>
-              <w:t>1</w:t>
+              <w:t>3</w:t>
+            </w:r>
+            <w:r>
+              <w:rPr>
+                <w:noProof/>
+                <w:webHidden/>
+              </w:rPr>
+              <w:fldChar w:fldCharType="end"/>
+            </w:r>
+          </w:hyperlink>
+        </w:p>
+        <w:p>
+          <w:pPr>
+            <w:pStyle w:val="TDC2"/>
+            <w:tabs>
+              <w:tab w:val="right" w:leader="dot" w:pos="8494"/>
+            </w:tabs>
+            <w:rPr>
+              <w:rFonts w:eastAsiaTheme="minorEastAsia"/>
+              <w:noProof/>
+              <w:lang w:eastAsia="es-ES"/>
+            </w:rPr>
+          </w:pPr>
+          <w:hyperlink w:anchor="_Toc483327442" w:history="1">
+            <w:r>
+              <w:rPr>
+                <w:rStyle w:val="Hipervnculo"/>
+                <w:noProof/>
+              </w:rPr>
+              <w:t>Fase de diseño 1</w:t>
+            </w:r>
+            <w:r>
+              <w:rPr>
+                <w:noProof/>
+                <w:webHidden/>
+              </w:rPr>
+              <w:tab/>
+            </w:r>
+            <w:r>
+              <w:rPr>
+                <w:noProof/>
+                <w:webHidden/>
+              </w:rPr>
+              <w:fldChar w:fldCharType="begin"/>
+            </w:r>
+            <w:r>
+              <w:rPr>
+                <w:noProof/>
+                <w:webHidden/>
+              </w:rPr>
+              <w:instrText xml:space="preserve"> PAGEREF _Toc483327442 \h </w:instrText>
+            </w:r>
+            <w:r>
+              <w:rPr>
+                <w:noProof/>
+                <w:webHidden/>
+              </w:rPr>
+            </w:r>
+            <w:r>
+              <w:rPr>
+                <w:noProof/>
+                <w:webHidden/>
+              </w:rPr>
+              <w:fldChar w:fldCharType="separate"/>
+            </w:r>
+            <w:r>
+              <w:rPr>
+                <w:noProof/>
+                <w:webHidden/>
+              </w:rPr>
+              <w:t>3</w:t>
+            </w:r>
+            <w:r>
+              <w:rPr>
+                <w:noProof/>
+                <w:webHidden/>
+              </w:rPr>
+              <w:fldChar w:fldCharType="end"/>
+            </w:r>
+          </w:hyperlink>
+        </w:p>
+        <w:p>
+          <w:pPr>
+            <w:pStyle w:val="TDC2"/>
+            <w:tabs>
+              <w:tab w:val="right" w:leader="dot" w:pos="8494"/>
+            </w:tabs>
+            <w:rPr>
+              <w:rFonts w:eastAsiaTheme="minorEastAsia"/>
+              <w:noProof/>
+              <w:lang w:eastAsia="es-ES"/>
+            </w:rPr>
+          </w:pPr>
+          <w:hyperlink w:anchor="_Toc483327443" w:history="1">
+            <w:r>
+              <w:rPr>
+                <w:rStyle w:val="Hipervnculo"/>
+                <w:noProof/>
+              </w:rPr>
+              <w:t>Fase de desarrollo 1</w:t>
+            </w:r>
+            <w:r>
+              <w:rPr>
+                <w:noProof/>
+                <w:webHidden/>
+              </w:rPr>
+              <w:tab/>
+            </w:r>
+            <w:r>
+              <w:rPr>
+                <w:noProof/>
+                <w:webHidden/>
+              </w:rPr>
+              <w:fldChar w:fldCharType="begin"/>
+            </w:r>
+            <w:r>
+              <w:rPr>
+                <w:noProof/>
+                <w:webHidden/>
+              </w:rPr>
+              <w:instrText xml:space="preserve"> PAGEREF _Toc483327443 \h </w:instrText>
+            </w:r>
+            <w:r>
+              <w:rPr>
+                <w:noProof/>
+                <w:webHidden/>
+              </w:rPr>
+            </w:r>
+            <w:r>
+              <w:rPr>
+                <w:noProof/>
+                <w:webHidden/>
+              </w:rPr>
+              <w:fldChar w:fldCharType="separate"/>
+            </w:r>
+            <w:r>
+              <w:rPr>
+                <w:noProof/>
+                <w:webHidden/>
+              </w:rPr>
+              <w:t>3</w:t>
+            </w:r>
+            <w:r>
+              <w:rPr>
+                <w:noProof/>
+                <w:webHidden/>
+              </w:rPr>
+              <w:fldChar w:fldCharType="end"/>
+            </w:r>
+          </w:hyperlink>
+        </w:p>
+        <w:p>
+          <w:pPr>
+            <w:pStyle w:val="TDC2"/>
+            <w:tabs>
+              <w:tab w:val="right" w:leader="dot" w:pos="8494"/>
+            </w:tabs>
+            <w:rPr>
+              <w:rFonts w:eastAsiaTheme="minorEastAsia"/>
+              <w:noProof/>
+              <w:lang w:eastAsia="es-ES"/>
+            </w:rPr>
+          </w:pPr>
+          <w:hyperlink w:anchor="_Toc483327444" w:history="1">
+            <w:r>
+              <w:rPr>
+                <w:rStyle w:val="Hipervnculo"/>
+                <w:noProof/>
+              </w:rPr>
+              <w:t>Fase de diseño 2</w:t>
+            </w:r>
+            <w:r>
+              <w:rPr>
+                <w:noProof/>
+                <w:webHidden/>
+              </w:rPr>
+              <w:tab/>
+            </w:r>
+            <w:r>
+              <w:rPr>
+                <w:noProof/>
+                <w:webHidden/>
+              </w:rPr>
+              <w:fldChar w:fldCharType="begin"/>
+            </w:r>
+            <w:r>
+              <w:rPr>
+                <w:noProof/>
+                <w:webHidden/>
+              </w:rPr>
+              <w:instrText xml:space="preserve"> PAGEREF _Toc483327444 \h </w:instrText>
+            </w:r>
+            <w:r>
+              <w:rPr>
+                <w:noProof/>
+                <w:webHidden/>
+              </w:rPr>
+            </w:r>
+            <w:r>
+              <w:rPr>
+                <w:noProof/>
+                <w:webHidden/>
+              </w:rPr>
+              <w:fldChar w:fldCharType="separate"/>
+            </w:r>
+            <w:r>
+              <w:rPr>
+                <w:noProof/>
+                <w:webHidden/>
+              </w:rPr>
+              <w:t>3</w:t>
+            </w:r>
+            <w:r>
+              <w:rPr>
+                <w:noProof/>
+                <w:webHidden/>
+              </w:rPr>
+              <w:fldChar w:fldCharType="end"/>
+            </w:r>
+          </w:hyperlink>
+        </w:p>
+        <w:p>
+          <w:pPr>
+            <w:pStyle w:val="TDC2"/>
+            <w:tabs>
+              <w:tab w:val="right" w:leader="dot" w:pos="8494"/>
+            </w:tabs>
+            <w:rPr>
+              <w:rFonts w:eastAsiaTheme="minorEastAsia"/>
+              <w:noProof/>
+              <w:lang w:eastAsia="es-ES"/>
+            </w:rPr>
+          </w:pPr>
+          <w:hyperlink w:anchor="_Toc483327445" w:history="1">
+            <w:r>
+              <w:rPr>
+                <w:rStyle w:val="Hipervnculo"/>
+                <w:noProof/>
+              </w:rPr>
+              <w:t>Fase de desarrollo 2</w:t>
+            </w:r>
+            <w:r>
+              <w:rPr>
+                <w:noProof/>
+                <w:webHidden/>
+              </w:rPr>
+              <w:tab/>
+            </w:r>
+            <w:r>
+              <w:rPr>
+                <w:noProof/>
+                <w:webHidden/>
+              </w:rPr>
+              <w:fldChar w:fldCharType="begin"/>
+            </w:r>
+            <w:r>
+              <w:rPr>
+                <w:noProof/>
+                <w:webHidden/>
+              </w:rPr>
+              <w:instrText xml:space="preserve"> PAGEREF _Toc483327445 \h </w:instrText>
+            </w:r>
+            <w:r>
+              <w:rPr>
+                <w:noProof/>
+                <w:webHidden/>
+              </w:rPr>
+            </w:r>
+            <w:r>
+              <w:rPr>
+                <w:noProof/>
+                <w:webHidden/>
+              </w:rPr>
+              <w:fldChar w:fldCharType="separate"/>
+            </w:r>
+            <w:r>
+              <w:rPr>
+                <w:noProof/>
+                <w:webHidden/>
+              </w:rPr>
+              <w:t>3</w:t>
             </w:r>
             <w:r>
               <w:rPr>
@@ -933,10 +1230,12 @@
               <w:tab w:val="right" w:leader="dot" w:pos="8494"/>
             </w:tabs>
             <w:rPr>
+              <w:rFonts w:eastAsiaTheme="minorEastAsia"/>
               <w:noProof/>
+              <w:lang w:eastAsia="es-ES"/>
             </w:rPr>
           </w:pPr>
-          <w:hyperlink w:anchor="_Toc483323198" w:history="1">
+          <w:hyperlink w:anchor="_Toc483327446" w:history="1">
             <w:r>
               <w:rPr>
                 <w:rStyle w:val="Hipervnculo"/>
@@ -963,7 +1262,7 @@
                 <w:noProof/>
                 <w:webHidden/>
               </w:rPr>
-              <w:instrText xml:space="preserve"> PAGEREF _Toc483323198 \h </w:instrText>
+              <w:instrText xml:space="preserve"> PAGEREF _Toc483327446 \h </w:instrText>
             </w:r>
             <w:r>
               <w:rPr>
@@ -983,7 +1282,7 @@
                 <w:noProof/>
                 <w:webHidden/>
               </w:rPr>
-              <w:t>1</w:t>
+              <w:t>3</w:t>
             </w:r>
             <w:r>
               <w:rPr>
@@ -1001,10 +1300,12 @@
               <w:tab w:val="right" w:leader="dot" w:pos="8494"/>
             </w:tabs>
             <w:rPr>
+              <w:rFonts w:eastAsiaTheme="minorEastAsia"/>
               <w:noProof/>
+              <w:lang w:eastAsia="es-ES"/>
             </w:rPr>
           </w:pPr>
-          <w:hyperlink w:anchor="_Toc483323199" w:history="1">
+          <w:hyperlink w:anchor="_Toc483327447" w:history="1">
             <w:r>
               <w:rPr>
                 <w:rStyle w:val="Hipervnculo"/>
@@ -1031,7 +1332,7 @@
                 <w:noProof/>
                 <w:webHidden/>
               </w:rPr>
-              <w:instrText xml:space="preserve"> PAGEREF _Toc483323199 \h </w:instrText>
+              <w:instrText xml:space="preserve"> PAGEREF _Toc483327447 \h </w:instrText>
             </w:r>
             <w:r>
               <w:rPr>
@@ -1051,7 +1352,7 @@
                 <w:noProof/>
                 <w:webHidden/>
               </w:rPr>
-              <w:t>1</w:t>
+              <w:t>4</w:t>
             </w:r>
             <w:r>
               <w:rPr>
@@ -1069,10 +1370,12 @@
               <w:tab w:val="right" w:leader="dot" w:pos="8494"/>
             </w:tabs>
             <w:rPr>
+              <w:rFonts w:eastAsiaTheme="minorEastAsia"/>
               <w:noProof/>
+              <w:lang w:eastAsia="es-ES"/>
             </w:rPr>
           </w:pPr>
-          <w:hyperlink w:anchor="_Toc483323200" w:history="1">
+          <w:hyperlink w:anchor="_Toc483327448" w:history="1">
             <w:r>
               <w:rPr>
                 <w:rStyle w:val="Hipervnculo"/>
@@ -1099,7 +1402,7 @@
                 <w:noProof/>
                 <w:webHidden/>
               </w:rPr>
-              <w:instrText xml:space="preserve"> PAGEREF _Toc483323200 \h </w:instrText>
+              <w:instrText xml:space="preserve"> PAGEREF _Toc483327448 \h </w:instrText>
             </w:r>
             <w:r>
               <w:rPr>
@@ -1119,7 +1422,7 @@
                 <w:noProof/>
                 <w:webHidden/>
               </w:rPr>
-              <w:t>1</w:t>
+              <w:t>4</w:t>
             </w:r>
             <w:r>
               <w:rPr>
@@ -1153,19 +1456,26 @@
       <w:r>
         <w:br w:type="page"/>
       </w:r>
+      <w:bookmarkStart w:id="0" w:name="_GoBack"/>
+      <w:bookmarkEnd w:id="0"/>
     </w:p>
     <w:p>
       <w:pPr>
         <w:pStyle w:val="Ttulo1"/>
       </w:pPr>
-      <w:bookmarkStart w:id="0" w:name="_Toc483323192"/>
+      <w:bookmarkStart w:id="1" w:name="_Toc483327436"/>
       <w:r>
         <w:lastRenderedPageBreak/>
         <w:t>Descripción del proyecto</w:t>
       </w:r>
-      <w:bookmarkEnd w:id="0"/>
-    </w:p>
-    <w:p>
+      <w:bookmarkEnd w:id="1"/>
+    </w:p>
+    <w:p/>
+    <w:p>
+      <w:pPr>
+        <w:ind w:firstLine="708"/>
+        <w:jc w:val="both"/>
+      </w:pPr>
       <w:r>
         <w:t xml:space="preserve">La aplicación KDADAS surgió a partir de la idea de unos integrantes del equipo, apasionado del enduro. Su idea era crear una aplicación para hacer </w:t>
       </w:r>
@@ -1194,7 +1504,10 @@
       </w:r>
       <w:proofErr w:type="spellEnd"/>
       <w:r>
-        <w:t xml:space="preserve"> y entre todos decidieron extender esta app también a </w:t>
+        <w:t xml:space="preserve"> y entre todos decidieron extender esta app también </w:t>
+      </w:r>
+      <w:r>
+        <w:t xml:space="preserve">a </w:t>
       </w:r>
       <w:proofErr w:type="spellStart"/>
       <w:r>
@@ -1202,19 +1515,28 @@
       </w:r>
       <w:proofErr w:type="spellEnd"/>
       <w:r>
-        <w:t xml:space="preserve"> de montaña y de bici.  </w:t>
+        <w:t xml:space="preserve"> de montaña y de bici.</w:t>
+      </w:r>
+      <w:r>
+        <w:t xml:space="preserve"> </w:t>
       </w:r>
     </w:p>
     <w:p>
       <w:pPr>
         <w:pStyle w:val="Ttulo1"/>
       </w:pPr>
-      <w:bookmarkStart w:id="1" w:name="_Toc483323193"/>
+    </w:p>
+    <w:p>
+      <w:pPr>
+        <w:pStyle w:val="Ttulo1"/>
+      </w:pPr>
+      <w:bookmarkStart w:id="2" w:name="_Toc483327437"/>
       <w:r>
         <w:t>Herramientas, programas utilizados, arquitectura</w:t>
       </w:r>
-      <w:bookmarkEnd w:id="1"/>
-    </w:p>
+      <w:bookmarkEnd w:id="2"/>
+    </w:p>
+    <w:p/>
     <w:p>
       <w:pPr>
         <w:pStyle w:val="Prrafodelista"/>
@@ -1293,26 +1615,36 @@
     </w:p>
     <w:p>
       <w:pPr>
+        <w:ind w:left="360"/>
+      </w:pPr>
+    </w:p>
+    <w:p>
+      <w:pPr>
         <w:pStyle w:val="Ttulo1"/>
       </w:pPr>
-      <w:bookmarkStart w:id="2" w:name="_Toc483323194"/>
+      <w:bookmarkStart w:id="3" w:name="_Toc483327438"/>
       <w:r>
         <w:t>Funcionalidades de la App</w:t>
       </w:r>
-      <w:bookmarkEnd w:id="2"/>
+      <w:bookmarkEnd w:id="3"/>
     </w:p>
     <w:p>
       <w:pPr>
         <w:pStyle w:val="Ttulo2"/>
       </w:pPr>
-      <w:bookmarkStart w:id="3" w:name="_Toc483323195"/>
+      <w:bookmarkStart w:id="4" w:name="_Toc483327439"/>
       <w:r>
         <w:t>Grado de cumplimiento</w:t>
       </w:r>
-      <w:bookmarkEnd w:id="3"/>
+      <w:bookmarkEnd w:id="4"/>
       <w:r>
         <w:t xml:space="preserve"> </w:t>
       </w:r>
+    </w:p>
+    <w:p>
+      <w:pPr>
+        <w:pStyle w:val="Prrafodelista"/>
+      </w:pPr>
     </w:p>
     <w:p>
       <w:pPr>
@@ -1352,20 +1684,14 @@
     </w:p>
     <w:p>
       <w:pPr>
-        <w:pStyle w:val="Prrafodelista"/>
-        <w:numPr>
-          <w:ilvl w:val="0"/>
-          <w:numId w:val="2"/>
-        </w:numPr>
-      </w:pPr>
-      <w:bookmarkStart w:id="4" w:name="_GoBack"/>
-      <w:bookmarkEnd w:id="4"/>
+        <w:ind w:left="360"/>
+      </w:pPr>
     </w:p>
     <w:p>
       <w:pPr>
         <w:pStyle w:val="Ttulo1"/>
       </w:pPr>
-      <w:bookmarkStart w:id="5" w:name="_Toc483323196"/>
+      <w:bookmarkStart w:id="5" w:name="_Toc483327440"/>
       <w:r>
         <w:t>Desarrollo App Móvil</w:t>
       </w:r>
@@ -1374,21 +1700,306 @@
         <w:tab/>
       </w:r>
     </w:p>
+    <w:p/>
+    <w:p>
+      <w:pPr>
+        <w:ind w:firstLine="708"/>
+      </w:pPr>
+      <w:r>
+        <w:t xml:space="preserve">La </w:t>
+      </w:r>
+      <w:r>
+        <w:softHyphen/>
+        <w:t xml:space="preserve">aplicación está desarrollada usando una arquitectura cliente servidor. </w:t>
+      </w:r>
+    </w:p>
+    <w:p>
+      <w:pPr>
+        <w:ind w:firstLine="708"/>
+        <w:jc w:val="both"/>
+      </w:pPr>
+      <w:r>
+        <w:t xml:space="preserve">En la parte del servidor tenemos </w:t>
+      </w:r>
+      <w:proofErr w:type="spellStart"/>
+      <w:r>
+        <w:t>Firebase</w:t>
+      </w:r>
+      <w:proofErr w:type="spellEnd"/>
+      <w:r>
+        <w:t xml:space="preserve">. </w:t>
+      </w:r>
+      <w:proofErr w:type="spellStart"/>
+      <w:r>
+        <w:t>Firebase</w:t>
+      </w:r>
+      <w:proofErr w:type="spellEnd"/>
+      <w:r>
+        <w:t xml:space="preserve"> es una base de datos en tiempo real de google, en la cual los datos se organizan mediante nodos en árboles y el acceso a ellos es mediante escuchadores en la propia rama del árbol. De esta forma, no hay qu</w:t>
+      </w:r>
+      <w:r>
+        <w:t>e dar la orden al motor de la base de datos</w:t>
+      </w:r>
+      <w:r>
+        <w:t xml:space="preserve"> para que actualice datos, sino que con poner un escuchador especifico en donde quieres que se actualicen o </w:t>
+      </w:r>
+      <w:r>
+        <w:t>muestren</w:t>
+      </w:r>
+      <w:r>
+        <w:t xml:space="preserve"> los datos, estos automáticamente se </w:t>
+      </w:r>
+      <w:r>
+        <w:t>actualizarán</w:t>
+      </w:r>
+      <w:r>
+        <w:t xml:space="preserve">. Su funcionamiento interno es mediante </w:t>
+      </w:r>
+      <w:proofErr w:type="spellStart"/>
+      <w:r>
+        <w:t>websockets</w:t>
+      </w:r>
+      <w:proofErr w:type="spellEnd"/>
+      <w:r>
+        <w:t>.</w:t>
+      </w:r>
+      <w:r>
+        <w:t xml:space="preserve"> </w:t>
+      </w:r>
+    </w:p>
+    <w:p>
+      <w:pPr>
+        <w:ind w:firstLine="708"/>
+        <w:jc w:val="both"/>
+      </w:pPr>
+      <w:r>
+        <w:t xml:space="preserve">En el cliente, tenemos la aplicación Android. Está aplicación implementa gran parte de las librerías de </w:t>
+      </w:r>
+      <w:proofErr w:type="spellStart"/>
+      <w:r>
+        <w:t>Firebase</w:t>
+      </w:r>
+      <w:proofErr w:type="spellEnd"/>
+      <w:r>
+        <w:t xml:space="preserve"> para conectar con la base de datos y poder gestionar todo lo que pide. Gracias a estas librerías, se hace muy sencillo el desarrollo de nuevas funcionalidades y su implementación. También, realizan un seguimiento de los usuarios teniendo su propio sistema de </w:t>
+      </w:r>
+      <w:proofErr w:type="spellStart"/>
+      <w:r>
+        <w:t>A</w:t>
+      </w:r>
+      <w:r>
+        <w:t>nalyti</w:t>
+      </w:r>
+      <w:r>
+        <w:t>cs</w:t>
+      </w:r>
+      <w:proofErr w:type="spellEnd"/>
+      <w:r>
+        <w:t>, gestión de bugs y de usuarios.</w:t>
+      </w:r>
+    </w:p>
+    <w:p/>
     <w:p>
       <w:pPr>
         <w:pStyle w:val="Ttulo1"/>
       </w:pPr>
-      <w:bookmarkStart w:id="6" w:name="_Toc483323197"/>
-      <w:r>
+      <w:bookmarkStart w:id="6" w:name="_Toc483327441"/>
+      <w:r>
+        <w:lastRenderedPageBreak/>
         <w:t>Fases atravesadas en el desarrollo</w:t>
       </w:r>
       <w:bookmarkEnd w:id="6"/>
     </w:p>
+    <w:p/>
+    <w:p>
+      <w:pPr>
+        <w:ind w:firstLine="708"/>
+        <w:jc w:val="both"/>
+      </w:pPr>
+      <w:r>
+        <w:t>En el desarrollo de la aplicación se han atravesado diferentes fases en las que se han ido destapando y resolviendo problemas.</w:t>
+      </w:r>
+    </w:p>
+    <w:p>
+      <w:pPr>
+        <w:pStyle w:val="Ttulo3"/>
+      </w:pPr>
+    </w:p>
+    <w:p>
+      <w:pPr>
+        <w:pStyle w:val="Ttulo2"/>
+      </w:pPr>
+      <w:bookmarkStart w:id="7" w:name="_Toc483327442"/>
+      <w:r>
+        <w:t>Fase de diseño 1</w:t>
+      </w:r>
+      <w:bookmarkEnd w:id="7"/>
+    </w:p>
+    <w:p>
+      <w:pPr>
+        <w:ind w:firstLine="708"/>
+        <w:jc w:val="both"/>
+      </w:pPr>
+    </w:p>
+    <w:p>
+      <w:pPr>
+        <w:ind w:firstLine="708"/>
+        <w:jc w:val="both"/>
+      </w:pPr>
+      <w:r>
+        <w:t xml:space="preserve">En esta primera fase, realizamos un diseño de </w:t>
+      </w:r>
+      <w:r>
+        <w:t>cómo</w:t>
+      </w:r>
+      <w:r>
+        <w:t xml:space="preserve"> iba a ser la aplicación. Que tecnologías se emplearían y como desarrollar todo. Se hicieron los </w:t>
+      </w:r>
+      <w:proofErr w:type="spellStart"/>
+      <w:r>
+        <w:t>mockups</w:t>
+      </w:r>
+      <w:proofErr w:type="spellEnd"/>
+      <w:r>
+        <w:t xml:space="preserve"> y se pusieron en marcha ciertas herramientas de gestión </w:t>
+      </w:r>
+      <w:r>
+        <w:t>como</w:t>
+      </w:r>
+      <w:r>
+        <w:t xml:space="preserve"> el repo</w:t>
+      </w:r>
+      <w:r>
+        <w:t>sitorio</w:t>
+      </w:r>
+      <w:r>
+        <w:t xml:space="preserve"> privado de GitHub, </w:t>
+      </w:r>
+      <w:proofErr w:type="spellStart"/>
+      <w:r>
+        <w:t>Slack</w:t>
+      </w:r>
+      <w:proofErr w:type="spellEnd"/>
+      <w:r>
+        <w:t xml:space="preserve"> y cuenta de correo.</w:t>
+      </w:r>
+    </w:p>
+    <w:p>
+      <w:pPr>
+        <w:pStyle w:val="Ttulo3"/>
+      </w:pPr>
+    </w:p>
+    <w:p>
+      <w:pPr>
+        <w:pStyle w:val="Ttulo2"/>
+      </w:pPr>
+      <w:bookmarkStart w:id="8" w:name="_Toc483327443"/>
+      <w:r>
+        <w:t>Fase de desarrollo 1</w:t>
+      </w:r>
+      <w:bookmarkEnd w:id="8"/>
+    </w:p>
+    <w:p/>
+    <w:p>
+      <w:pPr>
+        <w:ind w:firstLine="708"/>
+        <w:jc w:val="both"/>
+      </w:pPr>
+      <w:r>
+        <w:t>Tras la primera planificación, comenzamos el desarrollo. Surgieron los primeros problemas, sobre todo problemas a nivel humano en el cual el equipo empezó a fallar. Tras consumir bastante tiempo, paramos el desarrollo y buscamos solución a los problemas.</w:t>
+      </w:r>
+    </w:p>
+    <w:p>
+      <w:pPr>
+        <w:pStyle w:val="Ttulo3"/>
+      </w:pPr>
+    </w:p>
+    <w:p>
+      <w:pPr>
+        <w:pStyle w:val="Ttulo2"/>
+      </w:pPr>
+      <w:bookmarkStart w:id="9" w:name="_Toc483327444"/>
+      <w:r>
+        <w:t>Fase de diseño 2</w:t>
+      </w:r>
+      <w:bookmarkEnd w:id="9"/>
+    </w:p>
+    <w:p>
+      <w:pPr>
+        <w:jc w:val="both"/>
+      </w:pPr>
+    </w:p>
+    <w:p>
+      <w:pPr>
+        <w:ind w:firstLine="708"/>
+        <w:jc w:val="both"/>
+      </w:pPr>
+      <w:r>
+        <w:t xml:space="preserve">En esta segunda fase de diseño, fue cuando decidimos que hacer con los problemas en el equipo y vimos que, si seguíamos en el diseño original, no íbamos a terminar a tiempo. Por tanto, buscamos una tecnología que nos facilitara la vida para desarrollar lo que estaba propuesto. Y se decidió usar </w:t>
+      </w:r>
+      <w:proofErr w:type="spellStart"/>
+      <w:r>
+        <w:t>Firebase</w:t>
+      </w:r>
+      <w:proofErr w:type="spellEnd"/>
+      <w:r>
+        <w:t>. Tras esto, realizamos un nuevo diseño y comenzamos a desarrollar todo con esta tecnología.</w:t>
+      </w:r>
+    </w:p>
+    <w:p>
+      <w:pPr>
+        <w:pStyle w:val="Ttulo3"/>
+      </w:pPr>
+    </w:p>
+    <w:p>
+      <w:pPr>
+        <w:pStyle w:val="Ttulo2"/>
+      </w:pPr>
+      <w:bookmarkStart w:id="10" w:name="_Toc483327445"/>
+      <w:r>
+        <w:t>Fase d</w:t>
+      </w:r>
+      <w:r>
+        <w:t>e desarrollo 2</w:t>
+      </w:r>
+      <w:bookmarkEnd w:id="10"/>
+    </w:p>
+    <w:p/>
+    <w:p>
+      <w:pPr>
+        <w:ind w:firstLine="708"/>
+        <w:jc w:val="both"/>
+      </w:pPr>
+      <w:r>
+        <w:t xml:space="preserve">Reuniones tipo </w:t>
+      </w:r>
+      <w:proofErr w:type="spellStart"/>
+      <w:r>
+        <w:t>Scrum</w:t>
+      </w:r>
+      <w:proofErr w:type="spellEnd"/>
+      <w:r>
+        <w:t xml:space="preserve"> con el equipo y reparto de tareas. Desarrollo contrarreloj para acabar a tiempo y tener un MVP. Al principio un poco complejo por el aprendizaje de </w:t>
+      </w:r>
+      <w:proofErr w:type="spellStart"/>
+      <w:r>
+        <w:t>Firebase</w:t>
+      </w:r>
+      <w:proofErr w:type="spellEnd"/>
+      <w:r>
+        <w:t>.</w:t>
+      </w:r>
+    </w:p>
     <w:p>
       <w:pPr>
         <w:pStyle w:val="Ttulo1"/>
       </w:pPr>
-      <w:bookmarkStart w:id="7" w:name="_Toc483323198"/>
+    </w:p>
+    <w:p>
+      <w:pPr>
+        <w:pStyle w:val="Ttulo1"/>
+      </w:pPr>
+      <w:bookmarkStart w:id="11" w:name="_Toc483327446"/>
       <w:proofErr w:type="spellStart"/>
       <w:r>
         <w:t>Landing</w:t>
@@ -1401,31 +2012,137 @@
       <w:r>
         <w:t>Bootstrap</w:t>
       </w:r>
-      <w:bookmarkEnd w:id="7"/>
+      <w:bookmarkEnd w:id="11"/>
       <w:proofErr w:type="spellEnd"/>
     </w:p>
+    <w:p/>
+    <w:p>
+      <w:pPr>
+        <w:ind w:firstLine="708"/>
+        <w:jc w:val="both"/>
+      </w:pPr>
+      <w:r>
+        <w:t xml:space="preserve">La </w:t>
+      </w:r>
+      <w:proofErr w:type="spellStart"/>
+      <w:r>
+        <w:t>landing</w:t>
+      </w:r>
+      <w:proofErr w:type="spellEnd"/>
+      <w:r>
+        <w:t xml:space="preserve"> page de la aplicación esta subida en un servidor gratuito de Amazon y está desarrollada mediante una plantilla de </w:t>
+      </w:r>
+      <w:proofErr w:type="spellStart"/>
+      <w:r>
+        <w:t>bootstrap</w:t>
+      </w:r>
+      <w:proofErr w:type="spellEnd"/>
+      <w:r>
+        <w:t xml:space="preserve">. Luego se adquirió un dominio gratuito, </w:t>
+      </w:r>
+      <w:hyperlink r:id="rId11" w:history="1">
+        <w:r>
+          <w:rPr>
+            <w:rStyle w:val="Hipervnculo"/>
+          </w:rPr>
+          <w:t>ked</w:t>
+        </w:r>
+        <w:r>
+          <w:rPr>
+            <w:rStyle w:val="Hipervnculo"/>
+          </w:rPr>
+          <w:t>a</w:t>
+        </w:r>
+        <w:r>
+          <w:rPr>
+            <w:rStyle w:val="Hipervnculo"/>
+          </w:rPr>
+          <w:t>das.tk</w:t>
+        </w:r>
+      </w:hyperlink>
+    </w:p>
+    <w:p>
+      <w:pPr>
+        <w:ind w:firstLine="708"/>
+        <w:jc w:val="both"/>
+      </w:pPr>
+    </w:p>
     <w:p>
       <w:pPr>
         <w:pStyle w:val="Ttulo1"/>
       </w:pPr>
-      <w:bookmarkStart w:id="8" w:name="_Toc483323199"/>
-      <w:r>
+      <w:bookmarkStart w:id="12" w:name="_Toc483327447"/>
+      <w:r>
+        <w:lastRenderedPageBreak/>
         <w:t>Resultados a nivel de usuarios y económicos</w:t>
       </w:r>
-      <w:bookmarkEnd w:id="8"/>
+      <w:bookmarkEnd w:id="12"/>
+    </w:p>
+    <w:p/>
+    <w:p>
+      <w:pPr>
+        <w:ind w:firstLine="708"/>
+        <w:jc w:val="both"/>
+      </w:pPr>
+      <w:r>
+        <w:t xml:space="preserve">A menos de una semana del lanzamiento de la aplicación, se han detectado alrededor de 50 descargas, hay 16 valoraciones con 5 estrellas en Google Play y hay poca </w:t>
+      </w:r>
+      <w:r>
+        <w:t>interacción</w:t>
+      </w:r>
+      <w:r>
+        <w:t xml:space="preserve"> por parte de los usuarios.</w:t>
+      </w:r>
+    </w:p>
+    <w:p>
+      <w:pPr>
+        <w:ind w:firstLine="708"/>
+        <w:jc w:val="both"/>
+      </w:pPr>
+      <w:r>
+        <w:t>Sobre esto, parte del equipo de desarrollo no tiene ninguna intención en promocionar esta aplicación, pero si usarla de base y sacar una nueva con un desarrollo más cuidado y elaborado</w:t>
+      </w:r>
+      <w:r>
+        <w:t>. Por tanto, no es objetivo el éxito de la aplicación. Sino el testeo por usuarios más o menos cercanos. Lo cual si ha sido un éxito.</w:t>
+      </w:r>
     </w:p>
     <w:p>
       <w:pPr>
         <w:pStyle w:val="Ttulo1"/>
       </w:pPr>
-      <w:bookmarkStart w:id="9" w:name="_Toc483323200"/>
+    </w:p>
+    <w:p>
+      <w:pPr>
+        <w:pStyle w:val="Ttulo1"/>
+      </w:pPr>
+      <w:bookmarkStart w:id="13" w:name="_Toc483327448"/>
       <w:r>
         <w:t>Conclusiones</w:t>
       </w:r>
-      <w:bookmarkEnd w:id="9"/>
+      <w:bookmarkEnd w:id="13"/>
+    </w:p>
+    <w:p/>
+    <w:p>
+      <w:pPr>
+        <w:ind w:firstLine="708"/>
+        <w:jc w:val="both"/>
+      </w:pPr>
+      <w:r>
+        <w:t>Un equipo de desarrollo es muy similar a un conjunto de engranajes, si uno de los piñones falla o trabaja mal o no es sólido, todo el engranaje no solo fallará, sino que puede llegar a romperse provocando serios fallos en otras piezas del conjunto que forman.</w:t>
+      </w:r>
+    </w:p>
+    <w:p>
+      <w:pPr>
+        <w:ind w:firstLine="708"/>
+        <w:jc w:val="both"/>
+      </w:pPr>
+      <w:r>
+        <w:t>En nuestro caso, la labor de desarrollo de algún miembro del equipo podría haber mejorado, y también, ciertos aspectos como la comunicación entre todos los miembros del equipo, para “engrasar” correctamente todas las piezas y que funcionen con soltura y a un alto nivel de rendimiento.</w:t>
+      </w:r>
     </w:p>
     <w:p/>
     <w:sectPr>
+      <w:footerReference w:type="default" r:id="rId12"/>
       <w:pgSz w:w="11906" w:h="16838"/>
       <w:pgMar w:top="1417" w:right="1701" w:bottom="1417" w:left="1701" w:header="708" w:footer="708" w:gutter="0"/>
       <w:pgNumType w:start="0"/>
@@ -1437,8 +2154,103 @@
 </w:document>
 </file>
 
+<file path=word/endnotes.xml><?xml version="1.0" encoding="utf-8"?>
+<w:endnotes xmlns:wpc="http://schemas.microsoft.com/office/word/2010/wordprocessingCanvas" xmlns:cx="http://schemas.microsoft.com/office/drawing/2014/chartex" xmlns:mc="http://schemas.openxmlformats.org/markup-compatibility/2006" xmlns:o="urn:schemas-microsoft-com:office:office" xmlns:r="http://schemas.openxmlformats.org/officeDocument/2006/relationships" xmlns:m="http://schemas.openxmlformats.org/officeDocument/2006/math" xmlns:v="urn:schemas-microsoft-com:vml" xmlns:wp14="http://schemas.microsoft.com/office/word/2010/wordprocessingDrawing" xmlns:wp="http://schemas.openxmlformats.org/drawingml/2006/wordprocessingDrawing" xmlns:w10="urn:schemas-microsoft-com:office:word" xmlns:w="http://schemas.openxmlformats.org/wordprocessingml/2006/main" xmlns:w14="http://schemas.microsoft.com/office/word/2010/wordml" xmlns:w15="http://schemas.microsoft.com/office/word/2012/wordml" xmlns:w16se="http://schemas.microsoft.com/office/word/2015/wordml/symex" xmlns:wpg="http://schemas.microsoft.com/office/word/2010/wordprocessingGroup" xmlns:wpi="http://schemas.microsoft.com/office/word/2010/wordprocessingInk" xmlns:wne="http://schemas.microsoft.com/office/word/2006/wordml" xmlns:wps="http://schemas.microsoft.com/office/word/2010/wordprocessingShape" mc:Ignorable="w14 w15 w16se wp14">
+  <w:endnote w:type="separator" w:id="-1">
+    <w:p>
+      <w:pPr>
+        <w:spacing w:after="0" w:line="240" w:lineRule="auto"/>
+      </w:pPr>
+      <w:r>
+        <w:separator/>
+      </w:r>
+    </w:p>
+  </w:endnote>
+  <w:endnote w:type="continuationSeparator" w:id="0">
+    <w:p>
+      <w:pPr>
+        <w:spacing w:after="0" w:line="240" w:lineRule="auto"/>
+      </w:pPr>
+      <w:r>
+        <w:continuationSeparator/>
+      </w:r>
+    </w:p>
+  </w:endnote>
+</w:endnotes>
+</file>
+
+<file path=word/footer1.xml><?xml version="1.0" encoding="utf-8"?>
+<w:ftr xmlns:wpc="http://schemas.microsoft.com/office/word/2010/wordprocessingCanvas" xmlns:cx="http://schemas.microsoft.com/office/drawing/2014/chartex" xmlns:mc="http://schemas.openxmlformats.org/markup-compatibility/2006" xmlns:o="urn:schemas-microsoft-com:office:office" xmlns:r="http://schemas.openxmlformats.org/officeDocument/2006/relationships" xmlns:m="http://schemas.openxmlformats.org/officeDocument/2006/math" xmlns:v="urn:schemas-microsoft-com:vml" xmlns:wp14="http://schemas.microsoft.com/office/word/2010/wordprocessingDrawing" xmlns:wp="http://schemas.openxmlformats.org/drawingml/2006/wordprocessingDrawing" xmlns:w10="urn:schemas-microsoft-com:office:word" xmlns:w="http://schemas.openxmlformats.org/wordprocessingml/2006/main" xmlns:w14="http://schemas.microsoft.com/office/word/2010/wordml" xmlns:w15="http://schemas.microsoft.com/office/word/2012/wordml" xmlns:w16se="http://schemas.microsoft.com/office/word/2015/wordml/symex" xmlns:wpg="http://schemas.microsoft.com/office/word/2010/wordprocessingGroup" xmlns:wpi="http://schemas.microsoft.com/office/word/2010/wordprocessingInk" xmlns:wne="http://schemas.microsoft.com/office/word/2006/wordml" xmlns:wps="http://schemas.microsoft.com/office/word/2010/wordprocessingShape" mc:Ignorable="w14 w15 w16se wp14">
+  <w:sdt>
+    <w:sdtPr>
+      <w:id w:val="-199321312"/>
+      <w:docPartObj>
+        <w:docPartGallery w:val="Page Numbers (Bottom of Page)"/>
+        <w:docPartUnique/>
+      </w:docPartObj>
+    </w:sdtPr>
+    <w:sdtContent>
+      <w:p>
+        <w:pPr>
+          <w:pStyle w:val="Piedepgina"/>
+          <w:jc w:val="right"/>
+        </w:pPr>
+        <w:r>
+          <w:fldChar w:fldCharType="begin"/>
+        </w:r>
+        <w:r>
+          <w:instrText>PAGE   \* MERGEFORMAT</w:instrText>
+        </w:r>
+        <w:r>
+          <w:fldChar w:fldCharType="separate"/>
+        </w:r>
+        <w:r>
+          <w:rPr>
+            <w:noProof/>
+          </w:rPr>
+          <w:t>4</w:t>
+        </w:r>
+        <w:r>
+          <w:fldChar w:fldCharType="end"/>
+        </w:r>
+      </w:p>
+    </w:sdtContent>
+  </w:sdt>
+  <w:p>
+    <w:pPr>
+      <w:pStyle w:val="Piedepgina"/>
+    </w:pPr>
+  </w:p>
+</w:ftr>
+</file>
+
+<file path=word/footnotes.xml><?xml version="1.0" encoding="utf-8"?>
+<w:footnotes xmlns:wpc="http://schemas.microsoft.com/office/word/2010/wordprocessingCanvas" xmlns:cx="http://schemas.microsoft.com/office/drawing/2014/chartex" xmlns:mc="http://schemas.openxmlformats.org/markup-compatibility/2006" xmlns:o="urn:schemas-microsoft-com:office:office" xmlns:r="http://schemas.openxmlformats.org/officeDocument/2006/relationships" xmlns:m="http://schemas.openxmlformats.org/officeDocument/2006/math" xmlns:v="urn:schemas-microsoft-com:vml" xmlns:wp14="http://schemas.microsoft.com/office/word/2010/wordprocessingDrawing" xmlns:wp="http://schemas.openxmlformats.org/drawingml/2006/wordprocessingDrawing" xmlns:w10="urn:schemas-microsoft-com:office:word" xmlns:w="http://schemas.openxmlformats.org/wordprocessingml/2006/main" xmlns:w14="http://schemas.microsoft.com/office/word/2010/wordml" xmlns:w15="http://schemas.microsoft.com/office/word/2012/wordml" xmlns:w16se="http://schemas.microsoft.com/office/word/2015/wordml/symex" xmlns:wpg="http://schemas.microsoft.com/office/word/2010/wordprocessingGroup" xmlns:wpi="http://schemas.microsoft.com/office/word/2010/wordprocessingInk" xmlns:wne="http://schemas.microsoft.com/office/word/2006/wordml" xmlns:wps="http://schemas.microsoft.com/office/word/2010/wordprocessingShape" mc:Ignorable="w14 w15 w16se wp14">
+  <w:footnote w:type="separator" w:id="-1">
+    <w:p>
+      <w:pPr>
+        <w:spacing w:after="0" w:line="240" w:lineRule="auto"/>
+      </w:pPr>
+      <w:r>
+        <w:separator/>
+      </w:r>
+    </w:p>
+  </w:footnote>
+  <w:footnote w:type="continuationSeparator" w:id="0">
+    <w:p>
+      <w:pPr>
+        <w:spacing w:after="0" w:line="240" w:lineRule="auto"/>
+      </w:pPr>
+      <w:r>
+        <w:continuationSeparator/>
+      </w:r>
+    </w:p>
+  </w:footnote>
+</w:footnotes>
+</file>
+
 <file path=word/numbering.xml><?xml version="1.0" encoding="utf-8"?>
-<w:numbering xmlns:wpc="http://schemas.microsoft.com/office/word/2010/wordprocessingCanvas" xmlns:cx="http://schemas.microsoft.com/office/drawing/2014/chartex" xmlns:cx1="http://schemas.microsoft.com/office/drawing/2015/9/8/chartex" xmlns:cx2="http://schemas.microsoft.com/office/drawing/2015/10/21/chartex" xmlns:cx3="http://schemas.microsoft.com/office/drawing/2016/5/9/chartex" xmlns:cx4="http://schemas.microsoft.com/office/drawing/2016/5/10/chartex" xmlns:cx5="http://schemas.microsoft.com/office/drawing/2016/5/11/chartex" xmlns:cx6="http://schemas.microsoft.com/office/drawing/2016/5/12/chartex" xmlns:cx7="http://schemas.microsoft.com/office/drawing/2016/5/13/chartex" xmlns:cx8="http://schemas.microsoft.com/office/drawing/2016/5/14/chartex" xmlns:mc="http://schemas.openxmlformats.org/markup-compatibility/2006" xmlns:o="urn:schemas-microsoft-com:office:office" xmlns:r="http://schemas.openxmlformats.org/officeDocument/2006/relationships" xmlns:m="http://schemas.openxmlformats.org/officeDocument/2006/math" xmlns:v="urn:schemas-microsoft-com:vml" xmlns:wp14="http://schemas.microsoft.com/office/word/2010/wordprocessingDrawing" xmlns:wp="http://schemas.openxmlformats.org/drawingml/2006/wordprocessingDrawing" xmlns:w10="urn:schemas-microsoft-com:office:word" xmlns:w="http://schemas.openxmlformats.org/wordprocessingml/2006/main" xmlns:w14="http://schemas.microsoft.com/office/word/2010/wordml" xmlns:w15="http://schemas.microsoft.com/office/word/2012/wordml" xmlns:w16se="http://schemas.microsoft.com/office/word/2015/wordml/symex" xmlns:wpg="http://schemas.microsoft.com/office/word/2010/wordprocessingGroup" xmlns:wpi="http://schemas.microsoft.com/office/word/2010/wordprocessingInk" xmlns:wne="http://schemas.microsoft.com/office/word/2006/wordml" xmlns:wps="http://schemas.microsoft.com/office/word/2010/wordprocessingShape" mc:Ignorable="w14 w15 w16se wp14">
+<w:numbering xmlns:wpc="http://schemas.microsoft.com/office/word/2010/wordprocessingCanvas" xmlns:cx="http://schemas.microsoft.com/office/drawing/2014/chartex" xmlns:mc="http://schemas.openxmlformats.org/markup-compatibility/2006" xmlns:o="urn:schemas-microsoft-com:office:office" xmlns:r="http://schemas.openxmlformats.org/officeDocument/2006/relationships" xmlns:m="http://schemas.openxmlformats.org/officeDocument/2006/math" xmlns:v="urn:schemas-microsoft-com:vml" xmlns:wp14="http://schemas.microsoft.com/office/word/2010/wordprocessingDrawing" xmlns:wp="http://schemas.openxmlformats.org/drawingml/2006/wordprocessingDrawing" xmlns:w10="urn:schemas-microsoft-com:office:word" xmlns:w="http://schemas.openxmlformats.org/wordprocessingml/2006/main" xmlns:w14="http://schemas.microsoft.com/office/word/2010/wordml" xmlns:w15="http://schemas.microsoft.com/office/word/2012/wordml" xmlns:w16se="http://schemas.microsoft.com/office/word/2015/wordml/symex" xmlns:wpg="http://schemas.microsoft.com/office/word/2010/wordprocessingGroup" xmlns:wpi="http://schemas.microsoft.com/office/word/2010/wordprocessingInk" xmlns:wne="http://schemas.microsoft.com/office/word/2006/wordml" xmlns:wps="http://schemas.microsoft.com/office/word/2010/wordprocessingShape" mc:Ignorable="w14 w15 w16se wp14">
   <w:abstractNum w:abstractNumId="0" w15:restartNumberingAfterBreak="0">
     <w:nsid w:val="01507E68"/>
     <w:multiLevelType w:val="hybridMultilevel"/>
@@ -1691,7 +2503,7 @@
       </w:pPr>
     </w:pPrDefault>
   </w:docDefaults>
-  <w:latentStyles w:defLockedState="0" w:defUIPriority="99" w:defSemiHidden="0" w:defUnhideWhenUsed="0" w:defQFormat="0" w:count="374">
+  <w:latentStyles w:defLockedState="0" w:defUIPriority="99" w:defSemiHidden="0" w:defUnhideWhenUsed="0" w:defQFormat="0" w:count="371">
     <w:lsdException w:name="Normal" w:uiPriority="0" w:qFormat="1"/>
     <w:lsdException w:name="heading 1" w:uiPriority="9" w:qFormat="1"/>
     <w:lsdException w:name="heading 2" w:semiHidden="1" w:uiPriority="9" w:unhideWhenUsed="1" w:qFormat="1"/>
@@ -2063,9 +2875,6 @@
     <w:lsdException w:name="List Table 5 Dark Accent 6" w:uiPriority="50"/>
     <w:lsdException w:name="List Table 6 Colorful Accent 6" w:uiPriority="51"/>
     <w:lsdException w:name="List Table 7 Colorful Accent 6" w:uiPriority="52"/>
-    <w:lsdException w:name="Mention" w:semiHidden="1" w:unhideWhenUsed="1"/>
-    <w:lsdException w:name="Smart Hyperlink" w:semiHidden="1" w:unhideWhenUsed="1"/>
-    <w:lsdException w:name="Hashtag" w:semiHidden="1" w:unhideWhenUsed="1"/>
   </w:latentStyles>
   <w:style w:type="paragraph" w:default="1" w:styleId="Normal">
     <w:name w:val="Normal"/>
@@ -2112,6 +2921,28 @@
       <w:color w:val="2F5496" w:themeColor="accent1" w:themeShade="BF"/>
       <w:sz w:val="26"/>
       <w:szCs w:val="26"/>
+    </w:rPr>
+  </w:style>
+  <w:style w:type="paragraph" w:styleId="Ttulo3">
+    <w:name w:val="heading 3"/>
+    <w:basedOn w:val="Normal"/>
+    <w:next w:val="Normal"/>
+    <w:link w:val="Ttulo3Car"/>
+    <w:uiPriority w:val="9"/>
+    <w:unhideWhenUsed/>
+    <w:qFormat/>
+    <w:rsid w:val="001A0DA2"/>
+    <w:pPr>
+      <w:keepNext/>
+      <w:keepLines/>
+      <w:spacing w:before="40" w:after="0"/>
+      <w:outlineLvl w:val="2"/>
+    </w:pPr>
+    <w:rPr>
+      <w:rFonts w:asciiTheme="majorHAnsi" w:eastAsiaTheme="majorEastAsia" w:hAnsiTheme="majorHAnsi" w:cstheme="majorBidi"/>
+      <w:color w:val="1F3763" w:themeColor="accent1" w:themeShade="7F"/>
+      <w:sz w:val="24"/>
+      <w:szCs w:val="24"/>
     </w:rPr>
   </w:style>
   <w:style w:type="character" w:default="1" w:styleId="Fuentedeprrafopredeter">
@@ -2288,11 +3119,93 @@
       <w:contextualSpacing/>
     </w:pPr>
   </w:style>
+  <w:style w:type="character" w:styleId="Hipervnculovisitado">
+    <w:name w:val="FollowedHyperlink"/>
+    <w:basedOn w:val="Fuentedeprrafopredeter"/>
+    <w:uiPriority w:val="99"/>
+    <w:semiHidden/>
+    <w:unhideWhenUsed/>
+    <w:rsid w:val="00113E79"/>
+    <w:rPr>
+      <w:color w:val="954F72" w:themeColor="followedHyperlink"/>
+      <w:u w:val="single"/>
+    </w:rPr>
+  </w:style>
+  <w:style w:type="character" w:customStyle="1" w:styleId="Ttulo3Car">
+    <w:name w:val="Título 3 Car"/>
+    <w:basedOn w:val="Fuentedeprrafopredeter"/>
+    <w:link w:val="Ttulo3"/>
+    <w:uiPriority w:val="9"/>
+    <w:rsid w:val="001A0DA2"/>
+    <w:rPr>
+      <w:rFonts w:asciiTheme="majorHAnsi" w:eastAsiaTheme="majorEastAsia" w:hAnsiTheme="majorHAnsi" w:cstheme="majorBidi"/>
+      <w:color w:val="1F3763" w:themeColor="accent1" w:themeShade="7F"/>
+      <w:sz w:val="24"/>
+      <w:szCs w:val="24"/>
+    </w:rPr>
+  </w:style>
+  <w:style w:type="paragraph" w:styleId="TDC3">
+    <w:name w:val="toc 3"/>
+    <w:basedOn w:val="Normal"/>
+    <w:next w:val="Normal"/>
+    <w:autoRedefine/>
+    <w:uiPriority w:val="39"/>
+    <w:unhideWhenUsed/>
+    <w:rsid w:val="001A0DA2"/>
+    <w:pPr>
+      <w:spacing w:after="100"/>
+      <w:ind w:left="440"/>
+    </w:pPr>
+  </w:style>
+  <w:style w:type="paragraph" w:styleId="Encabezado">
+    <w:name w:val="header"/>
+    <w:basedOn w:val="Normal"/>
+    <w:link w:val="EncabezadoCar"/>
+    <w:uiPriority w:val="99"/>
+    <w:unhideWhenUsed/>
+    <w:rsid w:val="00CC1AA5"/>
+    <w:pPr>
+      <w:tabs>
+        <w:tab w:val="center" w:pos="4252"/>
+        <w:tab w:val="right" w:pos="8504"/>
+      </w:tabs>
+      <w:spacing w:after="0" w:line="240" w:lineRule="auto"/>
+    </w:pPr>
+  </w:style>
+  <w:style w:type="character" w:customStyle="1" w:styleId="EncabezadoCar">
+    <w:name w:val="Encabezado Car"/>
+    <w:basedOn w:val="Fuentedeprrafopredeter"/>
+    <w:link w:val="Encabezado"/>
+    <w:uiPriority w:val="99"/>
+    <w:rsid w:val="00CC1AA5"/>
+  </w:style>
+  <w:style w:type="paragraph" w:styleId="Piedepgina">
+    <w:name w:val="footer"/>
+    <w:basedOn w:val="Normal"/>
+    <w:link w:val="PiedepginaCar"/>
+    <w:uiPriority w:val="99"/>
+    <w:unhideWhenUsed/>
+    <w:rsid w:val="00CC1AA5"/>
+    <w:pPr>
+      <w:tabs>
+        <w:tab w:val="center" w:pos="4252"/>
+        <w:tab w:val="right" w:pos="8504"/>
+      </w:tabs>
+      <w:spacing w:after="0" w:line="240" w:lineRule="auto"/>
+    </w:pPr>
+  </w:style>
+  <w:style w:type="character" w:customStyle="1" w:styleId="PiedepginaCar">
+    <w:name w:val="Pie de página Car"/>
+    <w:basedOn w:val="Fuentedeprrafopredeter"/>
+    <w:link w:val="Piedepgina"/>
+    <w:uiPriority w:val="99"/>
+    <w:rsid w:val="00CC1AA5"/>
+  </w:style>
 </w:styles>
 </file>
 
 <file path=word/glossary/document.xml><?xml version="1.0" encoding="utf-8"?>
-<w:glossaryDocument xmlns:wpc="http://schemas.microsoft.com/office/word/2010/wordprocessingCanvas" xmlns:cx="http://schemas.microsoft.com/office/drawing/2014/chartex" xmlns:cx1="http://schemas.microsoft.com/office/drawing/2015/9/8/chartex" xmlns:cx2="http://schemas.microsoft.com/office/drawing/2015/10/21/chartex" xmlns:cx3="http://schemas.microsoft.com/office/drawing/2016/5/9/chartex" xmlns:cx4="http://schemas.microsoft.com/office/drawing/2016/5/10/chartex" xmlns:cx5="http://schemas.microsoft.com/office/drawing/2016/5/11/chartex" xmlns:cx6="http://schemas.microsoft.com/office/drawing/2016/5/12/chartex" xmlns:cx7="http://schemas.microsoft.com/office/drawing/2016/5/13/chartex" xmlns:cx8="http://schemas.microsoft.com/office/drawing/2016/5/14/chartex" xmlns:mc="http://schemas.openxmlformats.org/markup-compatibility/2006" xmlns:o="urn:schemas-microsoft-com:office:office" xmlns:r="http://schemas.openxmlformats.org/officeDocument/2006/relationships" xmlns:m="http://schemas.openxmlformats.org/officeDocument/2006/math" xmlns:v="urn:schemas-microsoft-com:vml" xmlns:wp14="http://schemas.microsoft.com/office/word/2010/wordprocessingDrawing" xmlns:wp="http://schemas.openxmlformats.org/drawingml/2006/wordprocessingDrawing" xmlns:w10="urn:schemas-microsoft-com:office:word" xmlns:w="http://schemas.openxmlformats.org/wordprocessingml/2006/main" xmlns:w14="http://schemas.microsoft.com/office/word/2010/wordml" xmlns:w15="http://schemas.microsoft.com/office/word/2012/wordml" xmlns:w16se="http://schemas.microsoft.com/office/word/2015/wordml/symex" xmlns:wpg="http://schemas.microsoft.com/office/word/2010/wordprocessingGroup" xmlns:wpi="http://schemas.microsoft.com/office/word/2010/wordprocessingInk" xmlns:wne="http://schemas.microsoft.com/office/word/2006/wordml" xmlns:wps="http://schemas.microsoft.com/office/word/2010/wordprocessingShape" mc:Ignorable="w14 w15 w16se wp14">
+<w:glossaryDocument xmlns:wpc="http://schemas.microsoft.com/office/word/2010/wordprocessingCanvas" xmlns:cx="http://schemas.microsoft.com/office/drawing/2014/chartex" xmlns:mc="http://schemas.openxmlformats.org/markup-compatibility/2006" xmlns:o="urn:schemas-microsoft-com:office:office" xmlns:r="http://schemas.openxmlformats.org/officeDocument/2006/relationships" xmlns:m="http://schemas.openxmlformats.org/officeDocument/2006/math" xmlns:v="urn:schemas-microsoft-com:vml" xmlns:wp14="http://schemas.microsoft.com/office/word/2010/wordprocessingDrawing" xmlns:wp="http://schemas.openxmlformats.org/drawingml/2006/wordprocessingDrawing" xmlns:w10="urn:schemas-microsoft-com:office:word" xmlns:w="http://schemas.openxmlformats.org/wordprocessingml/2006/main" xmlns:w14="http://schemas.microsoft.com/office/word/2010/wordml" xmlns:w15="http://schemas.microsoft.com/office/word/2012/wordml" xmlns:w16se="http://schemas.microsoft.com/office/word/2015/wordml/symex" xmlns:wpg="http://schemas.microsoft.com/office/word/2010/wordprocessingGroup" xmlns:wpi="http://schemas.microsoft.com/office/word/2010/wordprocessingInk" xmlns:wne="http://schemas.microsoft.com/office/word/2006/wordml" xmlns:wps="http://schemas.microsoft.com/office/word/2010/wordprocessingShape" mc:Ignorable="w14 w15 w16se wp14">
   <w:docParts>
     <w:docPart>
       <w:docPartPr>
@@ -2318,7 +3231,7 @@
             <w:rPr>
               <w:rFonts w:asciiTheme="majorHAnsi" w:eastAsiaTheme="majorEastAsia" w:hAnsiTheme="majorHAnsi" w:cstheme="majorBidi"/>
               <w:caps/>
-              <w:color w:val="4472C4" w:themeColor="accent1"/>
+              <w:color w:val="5B9BD5" w:themeColor="accent1"/>
               <w:sz w:val="80"/>
               <w:szCs w:val="80"/>
             </w:rPr>
@@ -2349,7 +3262,7 @@
           </w:pPr>
           <w:r>
             <w:rPr>
-              <w:color w:val="4472C4" w:themeColor="accent1"/>
+              <w:color w:val="5B9BD5" w:themeColor="accent1"/>
               <w:sz w:val="28"/>
               <w:szCs w:val="28"/>
             </w:rPr>
@@ -2426,7 +3339,9 @@
   <w:rsids>
     <w:rsidRoot w:val="006E6E43"/>
     <w:rsid w:val="0009576A"/>
+    <w:rsid w:val="004D0CC9"/>
     <w:rsid w:val="006E6E43"/>
+    <w:rsid w:val="00A827D5"/>
   </w:rsids>
   <m:mathPr>
     <m:mathFont m:val="Cambria Math"/>
@@ -2466,7 +3381,7 @@
       </w:pPr>
     </w:pPrDefault>
   </w:docDefaults>
-  <w:latentStyles w:defLockedState="0" w:defUIPriority="99" w:defSemiHidden="0" w:defUnhideWhenUsed="0" w:defQFormat="0" w:count="374">
+  <w:latentStyles w:defLockedState="0" w:defUIPriority="99" w:defSemiHidden="0" w:defUnhideWhenUsed="0" w:defQFormat="0" w:count="371">
     <w:lsdException w:name="Normal" w:uiPriority="0" w:qFormat="1"/>
     <w:lsdException w:name="heading 1" w:uiPriority="9" w:qFormat="1"/>
     <w:lsdException w:name="heading 2" w:semiHidden="1" w:uiPriority="9" w:unhideWhenUsed="1" w:qFormat="1"/>
@@ -2838,9 +3753,6 @@
     <w:lsdException w:name="List Table 5 Dark Accent 6" w:uiPriority="50"/>
     <w:lsdException w:name="List Table 6 Colorful Accent 6" w:uiPriority="51"/>
     <w:lsdException w:name="List Table 7 Colorful Accent 6" w:uiPriority="52"/>
-    <w:lsdException w:name="Mention" w:semiHidden="1" w:unhideWhenUsed="1"/>
-    <w:lsdException w:name="Smart Hyperlink" w:semiHidden="1" w:unhideWhenUsed="1"/>
-    <w:lsdException w:name="Hashtag" w:semiHidden="1" w:unhideWhenUsed="1"/>
   </w:latentStyles>
   <w:style w:type="paragraph" w:default="1" w:styleId="Normal">
     <w:name w:val="Normal"/>
@@ -3176,7 +4088,7 @@
 </file>
 
 <file path=customXml/itemProps2.xml><?xml version="1.0" encoding="utf-8"?>
-<ds:datastoreItem xmlns:ds="http://schemas.openxmlformats.org/officeDocument/2006/customXml" ds:itemID="{B77C59CA-BA90-41C0-B90A-14A2A8BA9A51}">
+<ds:datastoreItem xmlns:ds="http://schemas.openxmlformats.org/officeDocument/2006/customXml" ds:itemID="{94E8E514-9167-4EC3-8017-FA5D27FD61DB}">
   <ds:schemaRefs>
     <ds:schemaRef ds:uri="http://schemas.openxmlformats.org/officeDocument/2006/bibliography"/>
   </ds:schemaRefs>

</xml_diff>